<commit_message>
Creacion del documento pdf
</commit_message>
<xml_diff>
--- a/tarea-final/capturas de tarea final.docx
+++ b/tarea-final/capturas de tarea final.docx
@@ -4,6 +4,9 @@
   <w:body>
     <w:p>
       <w:r>
+        <w:rPr>
+          <w:noProof/>
+        </w:rPr>
         <w:drawing>
           <wp:anchor distT="0" distB="0" distL="114300" distR="114300" simplePos="0" relativeHeight="251659264" behindDoc="0" locked="0" layoutInCell="1" allowOverlap="1" wp14:anchorId="21C90C4C" wp14:editId="6C2FDEA2">
             <wp:simplePos x="0" y="0"/>
@@ -154,6 +157,9 @@
     </w:p>
     <w:p>
       <w:r>
+        <w:rPr>
+          <w:noProof/>
+        </w:rPr>
         <w:drawing>
           <wp:anchor distT="0" distB="0" distL="114300" distR="114300" simplePos="0" relativeHeight="251660288" behindDoc="0" locked="0" layoutInCell="1" allowOverlap="1" wp14:anchorId="539DCECF" wp14:editId="0A195295">
             <wp:simplePos x="0" y="0"/>
@@ -205,8 +211,11 @@
         </w:drawing>
       </w:r>
       <w:r>
+        <w:rPr>
+          <w:noProof/>
+        </w:rPr>
         <w:drawing>
-          <wp:anchor distT="0" distB="0" distL="114300" distR="114300" simplePos="0" relativeHeight="251661312" behindDoc="0" locked="0" layoutInCell="1" allowOverlap="1" wp14:anchorId="43E4A527" wp14:editId="71B6B752">
+          <wp:anchor distT="0" distB="0" distL="114300" distR="114300" simplePos="0" relativeHeight="251661312" behindDoc="0" locked="0" layoutInCell="1" allowOverlap="1" wp14:anchorId="43E4A527" wp14:editId="5EF07AA9">
             <wp:simplePos x="0" y="0"/>
             <wp:positionH relativeFrom="column">
               <wp:posOffset>-635</wp:posOffset>
@@ -271,8 +280,11 @@
     </w:p>
     <w:p>
       <w:r>
+        <w:rPr>
+          <w:noProof/>
+        </w:rPr>
         <w:drawing>
-          <wp:anchor distT="0" distB="0" distL="114300" distR="114300" simplePos="0" relativeHeight="251662336" behindDoc="0" locked="0" layoutInCell="1" allowOverlap="1" wp14:anchorId="749CA9A7" wp14:editId="10DF5CCB">
+          <wp:anchor distT="0" distB="0" distL="114300" distR="114300" simplePos="0" relativeHeight="251662336" behindDoc="0" locked="0" layoutInCell="1" allowOverlap="1" wp14:anchorId="749CA9A7" wp14:editId="662CC78E">
             <wp:simplePos x="0" y="0"/>
             <wp:positionH relativeFrom="column">
               <wp:posOffset>10795</wp:posOffset>
@@ -335,6 +347,9 @@
     </w:p>
     <w:p>
       <w:r>
+        <w:rPr>
+          <w:noProof/>
+        </w:rPr>
         <w:drawing>
           <wp:anchor distT="0" distB="0" distL="114300" distR="114300" simplePos="0" relativeHeight="251663360" behindDoc="0" locked="0" layoutInCell="1" allowOverlap="1" wp14:anchorId="4DEBE9D9" wp14:editId="41EED987">
             <wp:simplePos x="0" y="0"/>
@@ -399,6 +414,9 @@
     </w:p>
     <w:p>
       <w:r>
+        <w:rPr>
+          <w:noProof/>
+        </w:rPr>
         <w:drawing>
           <wp:inline distT="0" distB="0" distL="0" distR="0" wp14:anchorId="469E19E2" wp14:editId="1DC54EA6">
             <wp:extent cx="5400040" cy="863600"/>
@@ -436,35 +454,6 @@
         </w:drawing>
       </w:r>
     </w:p>
-    <w:p/>
-    <w:p/>
-    <w:p/>
-    <w:p/>
-    <w:p/>
-    <w:p/>
-    <w:p/>
-    <w:p/>
-    <w:p/>
-    <w:p/>
-    <w:p/>
-    <w:p/>
-    <w:p/>
-    <w:p/>
-    <w:p/>
-    <w:p/>
-    <w:p/>
-    <w:p/>
-    <w:p/>
-    <w:p/>
-    <w:p/>
-    <w:p/>
-    <w:p/>
-    <w:p/>
-    <w:p/>
-    <w:p/>
-    <w:p/>
-    <w:p/>
-    <w:p/>
     <w:p/>
     <w:sectPr>
       <w:pgSz w:w="11906" w:h="16838"/>

</xml_diff>

<commit_message>
Tarea Final Version Final
</commit_message>
<xml_diff>
--- a/tarea-final/capturas de tarea final.docx
+++ b/tarea-final/capturas de tarea final.docx
@@ -2,6 +2,68 @@
 <file path=word/document.xml><?xml version="1.0" encoding="utf-8"?>
 <w:document xmlns:wpc="http://schemas.microsoft.com/office/word/2010/wordprocessingCanvas" xmlns:cx="http://schemas.microsoft.com/office/drawing/2014/chartex" xmlns:cx1="http://schemas.microsoft.com/office/drawing/2015/9/8/chartex" xmlns:cx2="http://schemas.microsoft.com/office/drawing/2015/10/21/chartex" xmlns:cx3="http://schemas.microsoft.com/office/drawing/2016/5/9/chartex" xmlns:cx4="http://schemas.microsoft.com/office/drawing/2016/5/10/chartex" xmlns:cx5="http://schemas.microsoft.com/office/drawing/2016/5/11/chartex" xmlns:cx6="http://schemas.microsoft.com/office/drawing/2016/5/12/chartex" xmlns:cx7="http://schemas.microsoft.com/office/drawing/2016/5/13/chartex" xmlns:cx8="http://schemas.microsoft.com/office/drawing/2016/5/14/chartex" xmlns:mc="http://schemas.openxmlformats.org/markup-compatibility/2006" xmlns:aink="http://schemas.microsoft.com/office/drawing/2016/ink" xmlns:am3d="http://schemas.microsoft.com/office/drawing/2017/model3d" xmlns:o="urn:schemas-microsoft-com:office:office" xmlns:oel="http://schemas.microsoft.com/office/2019/extlst" xmlns:r="http://schemas.openxmlformats.org/officeDocument/2006/relationships" xmlns:m="http://schemas.openxmlformats.org/officeDocument/2006/math" xmlns:v="urn:schemas-microsoft-com:vml" xmlns:wp14="http://schemas.microsoft.com/office/word/2010/wordprocessingDrawing" xmlns:wp="http://schemas.openxmlformats.org/drawingml/2006/wordprocessingDrawing" xmlns:w10="urn:schemas-microsoft-com:office:word" xmlns:w="http://schemas.openxmlformats.org/wordprocessingml/2006/main" xmlns:w14="http://schemas.microsoft.com/office/word/2010/wordml" xmlns:w15="http://schemas.microsoft.com/office/word/2012/wordml" xmlns:w16cex="http://schemas.microsoft.com/office/word/2018/wordml/cex" xmlns:w16cid="http://schemas.microsoft.com/office/word/2016/wordml/cid" xmlns:w16="http://schemas.microsoft.com/office/word/2018/wordml" xmlns:w16du="http://schemas.microsoft.com/office/word/2023/wordml/word16du" xmlns:w16sdtdh="http://schemas.microsoft.com/office/word/2020/wordml/sdtdatahash" xmlns:w16se="http://schemas.microsoft.com/office/word/2015/wordml/symex" xmlns:wpg="http://schemas.microsoft.com/office/word/2010/wordprocessingGroup" xmlns:wpi="http://schemas.microsoft.com/office/word/2010/wordprocessingInk" xmlns:wne="http://schemas.microsoft.com/office/word/2006/wordml" xmlns:wps="http://schemas.microsoft.com/office/word/2010/wordprocessingShape" mc:Ignorable="w14 w15 w16se w16cid w16 w16cex w16sdtdh w16du wp14">
   <w:body>
+    <w:p>
+      <w:pPr>
+        <w:jc w:val="center"/>
+        <w:rPr>
+          <w:b/>
+          <w:bCs/>
+          <w:sz w:val="28"/>
+          <w:szCs w:val="28"/>
+        </w:rPr>
+      </w:pPr>
+      <w:r>
+        <w:rPr>
+          <w:b/>
+          <w:bCs/>
+          <w:sz w:val="28"/>
+          <w:szCs w:val="28"/>
+        </w:rPr>
+        <w:t>Trabajo Final Curso Docker y Kubernetes</w:t>
+      </w:r>
+    </w:p>
+    <w:p>
+      <w:pPr>
+        <w:jc w:val="center"/>
+        <w:rPr>
+          <w:b/>
+          <w:bCs/>
+          <w:sz w:val="28"/>
+          <w:szCs w:val="28"/>
+        </w:rPr>
+      </w:pPr>
+      <w:r>
+        <w:rPr>
+          <w:b/>
+          <w:bCs/>
+          <w:sz w:val="28"/>
+          <w:szCs w:val="28"/>
+        </w:rPr>
+        <w:t>Alumno: César Osorio</w:t>
+      </w:r>
+    </w:p>
+    <w:p/>
+    <w:p>
+      <w:r>
+        <w:t>Link al repositorio de github donde se encuentra la practica final</w:t>
+      </w:r>
+    </w:p>
+    <w:p/>
+    <w:p>
+      <w:pPr>
+        <w:rPr>
+          <w:b/>
+          <w:bCs/>
+        </w:rPr>
+      </w:pPr>
+      <w:r>
+        <w:rPr>
+          <w:b/>
+          <w:bCs/>
+        </w:rPr>
+        <w:t>https://github.com/cesarozorioa/Docker.git</w:t>
+      </w:r>
+    </w:p>
     <w:p>
       <w:r>
         <w:rPr>
@@ -58,26 +120,37 @@
         </w:drawing>
       </w:r>
       <w:r>
-        <w:t xml:space="preserve">Repositorios en Docker </w:t>
-      </w:r>
-      <w:proofErr w:type="spellStart"/>
-      <w:proofErr w:type="gramStart"/>
-      <w:r>
-        <w:t>hub</w:t>
-      </w:r>
-      <w:proofErr w:type="spellEnd"/>
-      <w:proofErr w:type="gramEnd"/>
+        <w:t>Repositorios en Docker hub</w:t>
+      </w:r>
+    </w:p>
+    <w:p>
+      <w:r>
+        <w:t>Enlace para descargar la imagen</w:t>
+      </w:r>
+      <w:r>
+        <w:t xml:space="preserve"> que se encuentra en el repositorio de Docker hub</w:t>
+      </w:r>
+    </w:p>
+    <w:p>
+      <w:pPr>
+        <w:rPr>
+          <w:b/>
+          <w:bCs/>
+        </w:rPr>
+      </w:pPr>
+      <w:r>
+        <w:rPr>
+          <w:b/>
+          <w:bCs/>
+        </w:rPr>
+        <w:t>docker pull cesarozorioa/actividad-final-cesar-osorio:latest</w:t>
+      </w:r>
     </w:p>
     <w:p/>
     <w:p>
       <w:r>
-        <w:t xml:space="preserve">Despliegue de la imagen en </w:t>
-      </w:r>
-      <w:proofErr w:type="spellStart"/>
-      <w:r>
-        <w:t>kubernetes</w:t>
-      </w:r>
-      <w:proofErr w:type="spellEnd"/>
+        <w:t>Despliegue de la imagen en kubernetes</w:t>
+      </w:r>
     </w:p>
     <w:p>
       <w:r>
@@ -137,29 +210,15 @@
     </w:p>
     <w:p>
       <w:r>
-        <w:t xml:space="preserve">Obtención de la </w:t>
-      </w:r>
-      <w:proofErr w:type="spellStart"/>
-      <w:r>
-        <w:t>Ip</w:t>
-      </w:r>
-      <w:proofErr w:type="spellEnd"/>
-      <w:r>
-        <w:t xml:space="preserve"> para acceder desde afuera del </w:t>
-      </w:r>
-      <w:proofErr w:type="spellStart"/>
-      <w:proofErr w:type="gramStart"/>
-      <w:r>
-        <w:t>cluster</w:t>
-      </w:r>
-      <w:proofErr w:type="spellEnd"/>
-      <w:proofErr w:type="gramEnd"/>
+        <w:t>Obtención de la Ip para acceder desde afuera del cluster</w:t>
+      </w:r>
     </w:p>
     <w:p>
       <w:r>
         <w:rPr>
           <w:noProof/>
         </w:rPr>
+        <w:lastRenderedPageBreak/>
         <w:drawing>
           <wp:anchor distT="0" distB="0" distL="114300" distR="114300" simplePos="0" relativeHeight="251660288" behindDoc="0" locked="0" layoutInCell="1" allowOverlap="1" wp14:anchorId="539DCECF" wp14:editId="0A195295">
             <wp:simplePos x="0" y="0"/>
@@ -215,7 +274,7 @@
           <w:noProof/>
         </w:rPr>
         <w:drawing>
-          <wp:anchor distT="0" distB="0" distL="114300" distR="114300" simplePos="0" relativeHeight="251661312" behindDoc="0" locked="0" layoutInCell="1" allowOverlap="1" wp14:anchorId="43E4A527" wp14:editId="5EF07AA9">
+          <wp:anchor distT="0" distB="0" distL="114300" distR="114300" simplePos="0" relativeHeight="251661312" behindDoc="0" locked="0" layoutInCell="1" allowOverlap="1" wp14:anchorId="43E4A527" wp14:editId="693FEFFB">
             <wp:simplePos x="0" y="0"/>
             <wp:positionH relativeFrom="column">
               <wp:posOffset>-635</wp:posOffset>
@@ -265,26 +324,28 @@
         </w:drawing>
       </w:r>
     </w:p>
-    <w:p/>
-    <w:p/>
     <w:p>
-      <w:r>
-        <w:br w:type="page"/>
+      <w:pPr>
+        <w:rPr>
+          <w:b/>
+          <w:bCs/>
+        </w:rPr>
+      </w:pPr>
+      <w:r>
+        <w:rPr>
+          <w:b/>
+          <w:bCs/>
+        </w:rPr>
+        <w:t>lista de despliegues</w:t>
       </w:r>
     </w:p>
     <w:p>
       <w:r>
-        <w:lastRenderedPageBreak/>
-        <w:t>lista de despliegues</w:t>
-      </w:r>
-    </w:p>
-    <w:p>
-      <w:r>
         <w:rPr>
           <w:noProof/>
         </w:rPr>
         <w:drawing>
-          <wp:anchor distT="0" distB="0" distL="114300" distR="114300" simplePos="0" relativeHeight="251662336" behindDoc="0" locked="0" layoutInCell="1" allowOverlap="1" wp14:anchorId="749CA9A7" wp14:editId="662CC78E">
+          <wp:anchor distT="0" distB="0" distL="114300" distR="114300" simplePos="0" relativeHeight="251662336" behindDoc="0" locked="0" layoutInCell="1" allowOverlap="1" wp14:anchorId="749CA9A7" wp14:editId="652C22CD">
             <wp:simplePos x="0" y="0"/>
             <wp:positionH relativeFrom="column">
               <wp:posOffset>10795</wp:posOffset>
@@ -341,7 +402,25 @@
       </w:r>
     </w:p>
     <w:p>
-      <w:r>
+      <w:pPr>
+        <w:rPr>
+          <w:b/>
+          <w:bCs/>
+        </w:rPr>
+      </w:pPr>
+    </w:p>
+    <w:p>
+      <w:pPr>
+        <w:rPr>
+          <w:b/>
+          <w:bCs/>
+        </w:rPr>
+      </w:pPr>
+      <w:r>
+        <w:rPr>
+          <w:b/>
+          <w:bCs/>
+        </w:rPr>
         <w:t>lista de nodos</w:t>
       </w:r>
     </w:p>
@@ -403,14 +482,19 @@
     </w:p>
     <w:p/>
     <w:p>
-      <w:r>
-        <w:t xml:space="preserve">lista de </w:t>
-      </w:r>
-      <w:proofErr w:type="spellStart"/>
-      <w:r>
-        <w:t>namespaces</w:t>
-      </w:r>
-      <w:proofErr w:type="spellEnd"/>
+      <w:pPr>
+        <w:rPr>
+          <w:b/>
+          <w:bCs/>
+        </w:rPr>
+      </w:pPr>
+      <w:r>
+        <w:rPr>
+          <w:b/>
+          <w:bCs/>
+        </w:rPr>
+        <w:t>lista de namespaces</w:t>
+      </w:r>
     </w:p>
     <w:p>
       <w:r>

</xml_diff>